<commit_message>
add task1 questions in docx.
</commit_message>
<xml_diff>
--- a/Assignments/Ass2B/ass2b_student/T1-tsa-ra.docx
+++ b/Assignments/Ass2B/ass2b_student/T1-tsa-ra.docx
@@ -1,6 +1,6 @@
 
 <file path=word/document.xml><?xml version="1.0" encoding="utf-8"?>
-<w:document xmlns:wpc="http://schemas.microsoft.com/office/word/2010/wordprocessingCanvas" xmlns:cx="http://schemas.microsoft.com/office/drawing/2014/chartex" xmlns:cx1="http://schemas.microsoft.com/office/drawing/2015/9/8/chartex" xmlns:cx2="http://schemas.microsoft.com/office/drawing/2015/10/21/chartex" xmlns:cx3="http://schemas.microsoft.com/office/drawing/2016/5/9/chartex" xmlns:cx4="http://schemas.microsoft.com/office/drawing/2016/5/10/chartex" xmlns:cx5="http://schemas.microsoft.com/office/drawing/2016/5/11/chartex" xmlns:cx6="http://schemas.microsoft.com/office/drawing/2016/5/12/chartex" xmlns:cx7="http://schemas.microsoft.com/office/drawing/2016/5/13/chartex" xmlns:cx8="http://schemas.microsoft.com/office/drawing/2016/5/14/chartex" xmlns:mc="http://schemas.openxmlformats.org/markup-compatibility/2006" xmlns:aink="http://schemas.microsoft.com/office/drawing/2016/ink" xmlns:am3d="http://schemas.microsoft.com/office/drawing/2017/model3d" xmlns:o="urn:schemas-microsoft-com:office:office" xmlns:r="http://schemas.openxmlformats.org/officeDocument/2006/relationships" xmlns:m="http://schemas.openxmlformats.org/officeDocument/2006/math" xmlns:v="urn:schemas-microsoft-com:vml" xmlns:wp14="http://schemas.microsoft.com/office/word/2010/wordprocessingDrawing" xmlns:wp="http://schemas.openxmlformats.org/drawingml/2006/wordprocessingDrawing" xmlns:w10="urn:schemas-microsoft-com:office:word" xmlns:w="http://schemas.openxmlformats.org/wordprocessingml/2006/main" xmlns:w14="http://schemas.microsoft.com/office/word/2010/wordml" xmlns:w15="http://schemas.microsoft.com/office/word/2012/wordml" xmlns:w16cex="http://schemas.microsoft.com/office/word/2018/wordml/cex" xmlns:w16cid="http://schemas.microsoft.com/office/word/2016/wordml/cid" xmlns:w16="http://schemas.microsoft.com/office/word/2018/wordml" xmlns:w16sdtdh="http://schemas.microsoft.com/office/word/2020/wordml/sdtdatahash" xmlns:w16se="http://schemas.microsoft.com/office/word/2015/wordml/symex" xmlns:wpg="http://schemas.microsoft.com/office/word/2010/wordprocessingGroup" xmlns:wpi="http://schemas.microsoft.com/office/word/2010/wordprocessingInk" xmlns:wne="http://schemas.microsoft.com/office/word/2006/wordml" xmlns:wps="http://schemas.microsoft.com/office/word/2010/wordprocessingShape" mc:Ignorable="w14 w15 w16se w16cid w16 w16cex w16sdtdh wp14">
+<w:document xmlns:wpc="http://schemas.microsoft.com/office/word/2010/wordprocessingCanvas" xmlns:cx="http://schemas.microsoft.com/office/drawing/2014/chartex" xmlns:cx1="http://schemas.microsoft.com/office/drawing/2015/9/8/chartex" xmlns:cx2="http://schemas.microsoft.com/office/drawing/2015/10/21/chartex" xmlns:cx3="http://schemas.microsoft.com/office/drawing/2016/5/9/chartex" xmlns:cx4="http://schemas.microsoft.com/office/drawing/2016/5/10/chartex" xmlns:cx5="http://schemas.microsoft.com/office/drawing/2016/5/11/chartex" xmlns:cx6="http://schemas.microsoft.com/office/drawing/2016/5/12/chartex" xmlns:cx7="http://schemas.microsoft.com/office/drawing/2016/5/13/chartex" xmlns:cx8="http://schemas.microsoft.com/office/drawing/2016/5/14/chartex" xmlns:mc="http://schemas.openxmlformats.org/markup-compatibility/2006" xmlns:aink="http://schemas.microsoft.com/office/drawing/2016/ink" xmlns:am3d="http://schemas.microsoft.com/office/drawing/2017/model3d" xmlns:o="urn:schemas-microsoft-com:office:office" xmlns:oel="http://schemas.microsoft.com/office/2019/extlst" xmlns:r="http://schemas.openxmlformats.org/officeDocument/2006/relationships" xmlns:m="http://schemas.openxmlformats.org/officeDocument/2006/math" xmlns:v="urn:schemas-microsoft-com:vml" xmlns:wp14="http://schemas.microsoft.com/office/word/2010/wordprocessingDrawing" xmlns:wp="http://schemas.openxmlformats.org/drawingml/2006/wordprocessingDrawing" xmlns:w10="urn:schemas-microsoft-com:office:word" xmlns:w="http://schemas.openxmlformats.org/wordprocessingml/2006/main" xmlns:w14="http://schemas.microsoft.com/office/word/2010/wordml" xmlns:w15="http://schemas.microsoft.com/office/word/2012/wordml" xmlns:w16cex="http://schemas.microsoft.com/office/word/2018/wordml/cex" xmlns:w16cid="http://schemas.microsoft.com/office/word/2016/wordml/cid" xmlns:w16="http://schemas.microsoft.com/office/word/2018/wordml" xmlns:w16sdtdh="http://schemas.microsoft.com/office/word/2020/wordml/sdtdatahash" xmlns:w16se="http://schemas.microsoft.com/office/word/2015/wordml/symex" xmlns:wpg="http://schemas.microsoft.com/office/word/2010/wordprocessingGroup" xmlns:wpi="http://schemas.microsoft.com/office/word/2010/wordprocessingInk" xmlns:wne="http://schemas.microsoft.com/office/word/2006/wordml" xmlns:wps="http://schemas.microsoft.com/office/word/2010/wordprocessingShape" mc:Ignorable="w14 w15 w16se w16cid w16 w16cex w16sdtdh wp14">
   <w:body>
     <w:p>
       <w:r>
@@ -12,20 +12,41 @@
       <w:r>
         <w:t>Student ID:</w:t>
       </w:r>
+      <w:r>
+        <w:t xml:space="preserve"> </w:t>
+      </w:r>
+      <w:r>
+        <w:t>33049246</w:t>
+      </w:r>
     </w:p>
     <w:p>
       <w:r>
         <w:t>Student Name:</w:t>
       </w:r>
+      <w:r>
+        <w:t>Xiaowen Zhou</w:t>
+      </w:r>
     </w:p>
     <w:p>
       <w:r>
         <w:t>Unit Code:</w:t>
       </w:r>
+      <w:r>
+        <w:t xml:space="preserve"> </w:t>
+      </w:r>
+      <w:r>
+        <w:t>FIT2094</w:t>
+      </w:r>
     </w:p>
     <w:p>
       <w:r>
         <w:t>Applied Class No:</w:t>
+      </w:r>
+      <w:r>
+        <w:t xml:space="preserve"> </w:t>
+      </w:r>
+      <w:r>
+        <w:t>Applied 01, Melbourne Wed 18:00</w:t>
       </w:r>
     </w:p>
     <w:p>
@@ -49,6 +70,7 @@
         <w:widowControl w:val="0"/>
         <w:spacing w:line="240" w:lineRule="auto"/>
       </w:pPr>
+      <w:bookmarkStart w:id="0" w:name="OLE_LINK1"/>
     </w:p>
     <w:p>
       <w:pPr>
@@ -83,6 +105,7 @@
         <w:t>).</w:t>
       </w:r>
     </w:p>
+    <w:bookmarkEnd w:id="0"/>
     <w:p>
       <w:pPr>
         <w:widowControl w:val="0"/>
@@ -94,6 +117,7 @@
         <w:widowControl w:val="0"/>
         <w:spacing w:line="240" w:lineRule="auto"/>
       </w:pPr>
+      <w:bookmarkStart w:id="1" w:name="OLE_LINK2"/>
       <w:r>
         <w:t>List of symbols for copying/pasting as you enter your answers below:</w:t>
       </w:r>
@@ -102,50 +126,61 @@
       <w:pPr>
         <w:widowControl w:val="0"/>
         <w:spacing w:line="240" w:lineRule="auto"/>
+        <w:rPr>
+          <w:u w:val="single"/>
+        </w:rPr>
       </w:pPr>
       <w:r>
         <w:rPr>
           <w:rFonts w:eastAsia="Cardo"/>
+          <w:u w:val="single"/>
         </w:rPr>
         <w:t xml:space="preserve">project: π, select: σ, join: </w:t>
       </w:r>
       <w:r>
         <w:rPr>
           <w:rFonts w:ascii="Cambria Math" w:eastAsia="Cardo" w:hAnsi="Cambria Math" w:cs="Cambria Math"/>
+          <w:u w:val="single"/>
         </w:rPr>
         <w:t>⨝</w:t>
       </w:r>
       <w:r>
         <w:rPr>
           <w:rFonts w:eastAsia="Cardo"/>
+          <w:u w:val="single"/>
         </w:rPr>
         <w:t xml:space="preserve">, intersect: </w:t>
       </w:r>
       <w:r>
         <w:rPr>
           <w:rFonts w:ascii="Cambria Math" w:eastAsia="Cardo" w:hAnsi="Cambria Math" w:cs="Cambria Math"/>
+          <w:u w:val="single"/>
         </w:rPr>
         <w:t>⋂</w:t>
       </w:r>
       <w:r>
         <w:rPr>
           <w:rFonts w:eastAsia="Cardo"/>
+          <w:u w:val="single"/>
         </w:rPr>
         <w:t xml:space="preserve">, union: </w:t>
       </w:r>
       <w:r>
         <w:rPr>
           <w:rFonts w:ascii="Cambria Math" w:eastAsia="Cardo" w:hAnsi="Cambria Math" w:cs="Cambria Math"/>
+          <w:u w:val="single"/>
         </w:rPr>
         <w:t>⋃</w:t>
       </w:r>
       <w:r>
         <w:rPr>
           <w:rFonts w:eastAsia="Cardo"/>
+          <w:u w:val="single"/>
         </w:rPr>
         <w:t>, minus: -</w:t>
       </w:r>
     </w:p>
+    <w:bookmarkEnd w:id="1"/>
     <w:p>
       <w:pPr>
         <w:widowControl w:val="0"/>
@@ -159,6 +194,29 @@
       <w:r>
         <w:t>1(a)</w:t>
       </w:r>
+      <w:r>
+        <w:t xml:space="preserve"> </w:t>
+      </w:r>
+    </w:p>
+    <w:p>
+      <w:pPr>
+        <w:pStyle w:val="NormalWeb"/>
+        <w:shd w:val="clear" w:color="auto" w:fill="FFFFFF"/>
+        <w:rPr>
+          <w:color w:val="1F497D" w:themeColor="text2"/>
+          <w:sz w:val="16"/>
+          <w:szCs w:val="16"/>
+        </w:rPr>
+      </w:pPr>
+      <w:r>
+        <w:rPr>
+          <w:rFonts w:ascii="ArialMT" w:hAnsi="ArialMT"/>
+          <w:color w:val="1F497D" w:themeColor="text2"/>
+          <w:sz w:val="16"/>
+          <w:szCs w:val="16"/>
+        </w:rPr>
+        <w:t xml:space="preserve">List the id, name and state of all towns which do not have any point of interest. </w:t>
+      </w:r>
     </w:p>
     <w:p>
       <w:pPr>
@@ -169,29 +227,47 @@
       <w:pPr>
         <w:widowControl w:val="0"/>
       </w:pPr>
-    </w:p>
-    <w:p>
-      <w:pPr>
-        <w:widowControl w:val="0"/>
-      </w:pPr>
-    </w:p>
-    <w:p>
-      <w:pPr>
-        <w:widowControl w:val="0"/>
-      </w:pPr>
       <w:r>
         <w:t>1(b)</w:t>
       </w:r>
     </w:p>
     <w:p>
       <w:pPr>
-        <w:widowControl w:val="0"/>
-      </w:pPr>
-    </w:p>
-    <w:p>
-      <w:pPr>
-        <w:widowControl w:val="0"/>
-      </w:pPr>
+        <w:pStyle w:val="NormalWeb"/>
+        <w:shd w:val="clear" w:color="auto" w:fill="FFFFFF"/>
+        <w:rPr>
+          <w:color w:val="1F497D" w:themeColor="text2"/>
+          <w:sz w:val="16"/>
+          <w:szCs w:val="16"/>
+        </w:rPr>
+      </w:pPr>
+      <w:r>
+        <w:rPr>
+          <w:rFonts w:ascii="ArialMT" w:hAnsi="ArialMT"/>
+          <w:color w:val="1F497D" w:themeColor="text2"/>
+          <w:sz w:val="16"/>
+          <w:szCs w:val="16"/>
+        </w:rPr>
+        <w:t>List the id, name, street address and description of all points of interests which fall under ‘Nature</w:t>
+      </w:r>
+      <w:r>
+        <w:rPr>
+          <w:rFonts w:ascii="ArialMT" w:hAnsi="ArialMT"/>
+          <w:color w:val="1F497D" w:themeColor="text2"/>
+          <w:sz w:val="16"/>
+          <w:szCs w:val="16"/>
+        </w:rPr>
+        <w:t xml:space="preserve"> </w:t>
+      </w:r>
+      <w:r>
+        <w:rPr>
+          <w:rFonts w:ascii="ArialMT" w:hAnsi="ArialMT"/>
+          <w:color w:val="1F497D" w:themeColor="text2"/>
+          <w:sz w:val="16"/>
+          <w:szCs w:val="16"/>
+        </w:rPr>
+        <w:t xml:space="preserve">and Wildlife’ type and have a review rating above 3. </w:t>
+      </w:r>
     </w:p>
     <w:p>
       <w:pPr>
@@ -201,6 +277,81 @@
       <w:r>
         <w:t xml:space="preserve">1(c) </w:t>
       </w:r>
+    </w:p>
+    <w:p>
+      <w:pPr>
+        <w:pStyle w:val="NormalWeb"/>
+        <w:shd w:val="clear" w:color="auto" w:fill="FFFFFF"/>
+        <w:rPr>
+          <w:rFonts w:ascii="Arial" w:eastAsia="Arial" w:hAnsi="Arial" w:cs="Arial"/>
+          <w:sz w:val="16"/>
+          <w:szCs w:val="16"/>
+          <w:lang w:eastAsia="en-GB"/>
+        </w:rPr>
+      </w:pPr>
+      <w:r>
+        <w:rPr>
+          <w:rFonts w:ascii="ArialMT" w:hAnsi="ArialMT"/>
+          <w:color w:val="1F497D" w:themeColor="text2"/>
+          <w:sz w:val="16"/>
+          <w:szCs w:val="16"/>
+        </w:rPr>
+        <w:t>List member id, member given name, poi id, poi name, review date time, review rating and</w:t>
+      </w:r>
+      <w:r>
+        <w:rPr>
+          <w:rFonts w:ascii="ArialMT" w:hAnsi="ArialMT"/>
+          <w:color w:val="1F497D" w:themeColor="text2"/>
+          <w:sz w:val="16"/>
+          <w:szCs w:val="16"/>
+        </w:rPr>
+        <w:t xml:space="preserve"> </w:t>
+      </w:r>
+      <w:r>
+        <w:rPr>
+          <w:rFonts w:ascii="ArialMT" w:hAnsi="ArialMT"/>
+          <w:color w:val="1F497D" w:themeColor="text2"/>
+          <w:sz w:val="16"/>
+          <w:szCs w:val="16"/>
+        </w:rPr>
+        <w:t>review comment of all reviews written for POIs which are located in a town named Broome</w:t>
+      </w:r>
+      <w:r>
+        <w:rPr>
+          <w:rFonts w:ascii="ArialMT" w:hAnsi="ArialMT"/>
+          <w:color w:val="1F497D" w:themeColor="text2"/>
+          <w:sz w:val="16"/>
+          <w:szCs w:val="16"/>
+        </w:rPr>
+        <w:t xml:space="preserve"> </w:t>
+      </w:r>
+      <w:r>
+        <w:rPr>
+          <w:rFonts w:ascii="ArialMT" w:hAnsi="ArialMT"/>
+          <w:color w:val="1F497D" w:themeColor="text2"/>
+          <w:sz w:val="16"/>
+          <w:szCs w:val="16"/>
+        </w:rPr>
+        <w:t>(latitude:-17.9644, longitude:122.2304)</w:t>
+      </w:r>
+      <w:r>
+        <w:rPr>
+          <w:rFonts w:ascii="Arial" w:eastAsia="Arial" w:hAnsi="Arial" w:cs="Arial"/>
+          <w:sz w:val="16"/>
+          <w:szCs w:val="16"/>
+          <w:lang w:eastAsia="en-GB"/>
+        </w:rPr>
+        <w:t xml:space="preserve"> </w:t>
+      </w:r>
+    </w:p>
+    <w:p>
+      <w:pPr>
+        <w:widowControl w:val="0"/>
+        <w:spacing w:before="456"/>
+        <w:rPr>
+          <w:lang w:val="en-AU"/>
+        </w:rPr>
+      </w:pPr>
     </w:p>
     <w:p/>
     <w:p/>
@@ -212,6 +363,243 @@
     </w:sectPr>
   </w:body>
 </w:document>
+</file>
+
+<file path=word/numbering.xml><?xml version="1.0" encoding="utf-8"?>
+<w:numbering xmlns:wpc="http://schemas.microsoft.com/office/word/2010/wordprocessingCanvas" xmlns:cx="http://schemas.microsoft.com/office/drawing/2014/chartex" xmlns:cx1="http://schemas.microsoft.com/office/drawing/2015/9/8/chartex" xmlns:cx2="http://schemas.microsoft.com/office/drawing/2015/10/21/chartex" xmlns:cx3="http://schemas.microsoft.com/office/drawing/2016/5/9/chartex" xmlns:cx4="http://schemas.microsoft.com/office/drawing/2016/5/10/chartex" xmlns:cx5="http://schemas.microsoft.com/office/drawing/2016/5/11/chartex" xmlns:cx6="http://schemas.microsoft.com/office/drawing/2016/5/12/chartex" xmlns:cx7="http://schemas.microsoft.com/office/drawing/2016/5/13/chartex" xmlns:cx8="http://schemas.microsoft.com/office/drawing/2016/5/14/chartex" xmlns:mc="http://schemas.openxmlformats.org/markup-compatibility/2006" xmlns:aink="http://schemas.microsoft.com/office/drawing/2016/ink" xmlns:am3d="http://schemas.microsoft.com/office/drawing/2017/model3d" xmlns:o="urn:schemas-microsoft-com:office:office" xmlns:oel="http://schemas.microsoft.com/office/2019/extlst" xmlns:r="http://schemas.openxmlformats.org/officeDocument/2006/relationships" xmlns:m="http://schemas.openxmlformats.org/officeDocument/2006/math" xmlns:v="urn:schemas-microsoft-com:vml" xmlns:wp14="http://schemas.microsoft.com/office/word/2010/wordprocessingDrawing" xmlns:wp="http://schemas.openxmlformats.org/drawingml/2006/wordprocessingDrawing" xmlns:w10="urn:schemas-microsoft-com:office:word" xmlns:w="http://schemas.openxmlformats.org/wordprocessingml/2006/main" xmlns:w14="http://schemas.microsoft.com/office/word/2010/wordml" xmlns:w15="http://schemas.microsoft.com/office/word/2012/wordml" xmlns:w16cex="http://schemas.microsoft.com/office/word/2018/wordml/cex" xmlns:w16cid="http://schemas.microsoft.com/office/word/2016/wordml/cid" xmlns:w16="http://schemas.microsoft.com/office/word/2018/wordml" xmlns:w16sdtdh="http://schemas.microsoft.com/office/word/2020/wordml/sdtdatahash" xmlns:w16se="http://schemas.microsoft.com/office/word/2015/wordml/symex" xmlns:wpg="http://schemas.microsoft.com/office/word/2010/wordprocessingGroup" xmlns:wpi="http://schemas.microsoft.com/office/word/2010/wordprocessingInk" xmlns:wne="http://schemas.microsoft.com/office/word/2006/wordml" xmlns:wps="http://schemas.microsoft.com/office/word/2010/wordprocessingShape" mc:Ignorable="w14 w15 w16se w16cid w16 w16cex w16sdtdh wp14">
+  <w:abstractNum w:abstractNumId="0" w15:restartNumberingAfterBreak="0">
+    <w:nsid w:val="32581BBD"/>
+    <w:multiLevelType w:val="multilevel"/>
+    <w:tmpl w:val="CAFA6BF2"/>
+    <w:lvl w:ilvl="0">
+      <w:start w:val="2"/>
+      <w:numFmt w:val="decimal"/>
+      <w:lvlText w:val="%1."/>
+      <w:lvlJc w:val="left"/>
+      <w:pPr>
+        <w:tabs>
+          <w:tab w:val="num" w:pos="720"/>
+        </w:tabs>
+        <w:ind w:left="720" w:hanging="360"/>
+      </w:pPr>
+    </w:lvl>
+    <w:lvl w:ilvl="1" w:tentative="1">
+      <w:start w:val="1"/>
+      <w:numFmt w:val="decimal"/>
+      <w:lvlText w:val="%2."/>
+      <w:lvlJc w:val="left"/>
+      <w:pPr>
+        <w:tabs>
+          <w:tab w:val="num" w:pos="1440"/>
+        </w:tabs>
+        <w:ind w:left="1440" w:hanging="360"/>
+      </w:pPr>
+    </w:lvl>
+    <w:lvl w:ilvl="2" w:tentative="1">
+      <w:start w:val="1"/>
+      <w:numFmt w:val="decimal"/>
+      <w:lvlText w:val="%3."/>
+      <w:lvlJc w:val="left"/>
+      <w:pPr>
+        <w:tabs>
+          <w:tab w:val="num" w:pos="2160"/>
+        </w:tabs>
+        <w:ind w:left="2160" w:hanging="360"/>
+      </w:pPr>
+    </w:lvl>
+    <w:lvl w:ilvl="3" w:tentative="1">
+      <w:start w:val="1"/>
+      <w:numFmt w:val="decimal"/>
+      <w:lvlText w:val="%4."/>
+      <w:lvlJc w:val="left"/>
+      <w:pPr>
+        <w:tabs>
+          <w:tab w:val="num" w:pos="2880"/>
+        </w:tabs>
+        <w:ind w:left="2880" w:hanging="360"/>
+      </w:pPr>
+    </w:lvl>
+    <w:lvl w:ilvl="4" w:tentative="1">
+      <w:start w:val="1"/>
+      <w:numFmt w:val="decimal"/>
+      <w:lvlText w:val="%5."/>
+      <w:lvlJc w:val="left"/>
+      <w:pPr>
+        <w:tabs>
+          <w:tab w:val="num" w:pos="3600"/>
+        </w:tabs>
+        <w:ind w:left="3600" w:hanging="360"/>
+      </w:pPr>
+    </w:lvl>
+    <w:lvl w:ilvl="5" w:tentative="1">
+      <w:start w:val="1"/>
+      <w:numFmt w:val="decimal"/>
+      <w:lvlText w:val="%6."/>
+      <w:lvlJc w:val="left"/>
+      <w:pPr>
+        <w:tabs>
+          <w:tab w:val="num" w:pos="4320"/>
+        </w:tabs>
+        <w:ind w:left="4320" w:hanging="360"/>
+      </w:pPr>
+    </w:lvl>
+    <w:lvl w:ilvl="6" w:tentative="1">
+      <w:start w:val="1"/>
+      <w:numFmt w:val="decimal"/>
+      <w:lvlText w:val="%7."/>
+      <w:lvlJc w:val="left"/>
+      <w:pPr>
+        <w:tabs>
+          <w:tab w:val="num" w:pos="5040"/>
+        </w:tabs>
+        <w:ind w:left="5040" w:hanging="360"/>
+      </w:pPr>
+    </w:lvl>
+    <w:lvl w:ilvl="7" w:tentative="1">
+      <w:start w:val="1"/>
+      <w:numFmt w:val="decimal"/>
+      <w:lvlText w:val="%8."/>
+      <w:lvlJc w:val="left"/>
+      <w:pPr>
+        <w:tabs>
+          <w:tab w:val="num" w:pos="5760"/>
+        </w:tabs>
+        <w:ind w:left="5760" w:hanging="360"/>
+      </w:pPr>
+    </w:lvl>
+    <w:lvl w:ilvl="8" w:tentative="1">
+      <w:start w:val="1"/>
+      <w:numFmt w:val="decimal"/>
+      <w:lvlText w:val="%9."/>
+      <w:lvlJc w:val="left"/>
+      <w:pPr>
+        <w:tabs>
+          <w:tab w:val="num" w:pos="6480"/>
+        </w:tabs>
+        <w:ind w:left="6480" w:hanging="360"/>
+      </w:pPr>
+    </w:lvl>
+  </w:abstractNum>
+  <w:abstractNum w:abstractNumId="1" w15:restartNumberingAfterBreak="0">
+    <w:nsid w:val="33563A60"/>
+    <w:multiLevelType w:val="multilevel"/>
+    <w:tmpl w:val="7A34853C"/>
+    <w:lvl w:ilvl="0">
+      <w:start w:val="2"/>
+      <w:numFmt w:val="decimal"/>
+      <w:lvlText w:val="%1."/>
+      <w:lvlJc w:val="left"/>
+      <w:pPr>
+        <w:tabs>
+          <w:tab w:val="num" w:pos="720"/>
+        </w:tabs>
+        <w:ind w:left="720" w:hanging="360"/>
+      </w:pPr>
+    </w:lvl>
+    <w:lvl w:ilvl="1" w:tentative="1">
+      <w:start w:val="1"/>
+      <w:numFmt w:val="decimal"/>
+      <w:lvlText w:val="%2."/>
+      <w:lvlJc w:val="left"/>
+      <w:pPr>
+        <w:tabs>
+          <w:tab w:val="num" w:pos="1440"/>
+        </w:tabs>
+        <w:ind w:left="1440" w:hanging="360"/>
+      </w:pPr>
+    </w:lvl>
+    <w:lvl w:ilvl="2" w:tentative="1">
+      <w:start w:val="1"/>
+      <w:numFmt w:val="decimal"/>
+      <w:lvlText w:val="%3."/>
+      <w:lvlJc w:val="left"/>
+      <w:pPr>
+        <w:tabs>
+          <w:tab w:val="num" w:pos="2160"/>
+        </w:tabs>
+        <w:ind w:left="2160" w:hanging="360"/>
+      </w:pPr>
+    </w:lvl>
+    <w:lvl w:ilvl="3" w:tentative="1">
+      <w:start w:val="1"/>
+      <w:numFmt w:val="decimal"/>
+      <w:lvlText w:val="%4."/>
+      <w:lvlJc w:val="left"/>
+      <w:pPr>
+        <w:tabs>
+          <w:tab w:val="num" w:pos="2880"/>
+        </w:tabs>
+        <w:ind w:left="2880" w:hanging="360"/>
+      </w:pPr>
+    </w:lvl>
+    <w:lvl w:ilvl="4" w:tentative="1">
+      <w:start w:val="1"/>
+      <w:numFmt w:val="decimal"/>
+      <w:lvlText w:val="%5."/>
+      <w:lvlJc w:val="left"/>
+      <w:pPr>
+        <w:tabs>
+          <w:tab w:val="num" w:pos="3600"/>
+        </w:tabs>
+        <w:ind w:left="3600" w:hanging="360"/>
+      </w:pPr>
+    </w:lvl>
+    <w:lvl w:ilvl="5" w:tentative="1">
+      <w:start w:val="1"/>
+      <w:numFmt w:val="decimal"/>
+      <w:lvlText w:val="%6."/>
+      <w:lvlJc w:val="left"/>
+      <w:pPr>
+        <w:tabs>
+          <w:tab w:val="num" w:pos="4320"/>
+        </w:tabs>
+        <w:ind w:left="4320" w:hanging="360"/>
+      </w:pPr>
+    </w:lvl>
+    <w:lvl w:ilvl="6" w:tentative="1">
+      <w:start w:val="1"/>
+      <w:numFmt w:val="decimal"/>
+      <w:lvlText w:val="%7."/>
+      <w:lvlJc w:val="left"/>
+      <w:pPr>
+        <w:tabs>
+          <w:tab w:val="num" w:pos="5040"/>
+        </w:tabs>
+        <w:ind w:left="5040" w:hanging="360"/>
+      </w:pPr>
+    </w:lvl>
+    <w:lvl w:ilvl="7" w:tentative="1">
+      <w:start w:val="1"/>
+      <w:numFmt w:val="decimal"/>
+      <w:lvlText w:val="%8."/>
+      <w:lvlJc w:val="left"/>
+      <w:pPr>
+        <w:tabs>
+          <w:tab w:val="num" w:pos="5760"/>
+        </w:tabs>
+        <w:ind w:left="5760" w:hanging="360"/>
+      </w:pPr>
+    </w:lvl>
+    <w:lvl w:ilvl="8" w:tentative="1">
+      <w:start w:val="1"/>
+      <w:numFmt w:val="decimal"/>
+      <w:lvlText w:val="%9."/>
+      <w:lvlJc w:val="left"/>
+      <w:pPr>
+        <w:tabs>
+          <w:tab w:val="num" w:pos="6480"/>
+        </w:tabs>
+        <w:ind w:left="6480" w:hanging="360"/>
+      </w:pPr>
+    </w:lvl>
+  </w:abstractNum>
+  <w:num w:numId="1" w16cid:durableId="358161652">
+    <w:abstractNumId w:val="0"/>
+  </w:num>
+  <w:num w:numId="2" w16cid:durableId="809635850">
+    <w:abstractNumId w:val="1"/>
+  </w:num>
+</w:numbering>
 </file>
 
 <file path=word/styles.xml><?xml version="1.0" encoding="utf-8"?>
@@ -786,6 +1174,22 @@
       <w:szCs w:val="30"/>
     </w:rPr>
   </w:style>
+  <w:style w:type="paragraph" w:styleId="NormalWeb">
+    <w:name w:val="Normal (Web)"/>
+    <w:basedOn w:val="Normal"/>
+    <w:uiPriority w:val="99"/>
+    <w:unhideWhenUsed/>
+    <w:rsid w:val="00211CA7"/>
+    <w:pPr>
+      <w:spacing w:before="100" w:beforeAutospacing="1" w:after="100" w:afterAutospacing="1" w:line="240" w:lineRule="auto"/>
+    </w:pPr>
+    <w:rPr>
+      <w:rFonts w:ascii="Times New Roman" w:eastAsia="Times New Roman" w:hAnsi="Times New Roman" w:cs="Times New Roman"/>
+      <w:sz w:val="24"/>
+      <w:szCs w:val="24"/>
+      <w:lang w:val="en-AU" w:eastAsia="zh-CN"/>
+    </w:rPr>
+  </w:style>
 </w:styles>
 </file>
 

</xml_diff>